<commit_message>
update formatting; insert solution into doc;
</commit_message>
<xml_diff>
--- a/Crypto Homework #4 - Evans.docx
+++ b/Crypto Homework #4 - Evans.docx
@@ -274,10 +274,37 @@
     <w:p>
       <w:pPr>
         <w:pStyle w:val="Normal"/>
-        <w:rPr/>
-      </w:pPr>
-      <w:r>
-        <w:rPr/>
+        <w:jc w:val="center"/>
+        <w:rPr>
+          <w:b/>
+          <w:b/>
+          <w:bCs/>
+        </w:rPr>
+      </w:pPr>
+      <w:r>
+        <w:rPr>
+          <w:b/>
+          <w:bCs/>
+        </w:rPr>
+        <w:t>k = 250000000000143</w:t>
+      </w:r>
+    </w:p>
+    <w:p>
+      <w:pPr>
+        <w:pStyle w:val="Normal"/>
+        <w:jc w:val="center"/>
+        <w:rPr>
+          <w:b/>
+          <w:b/>
+          <w:bCs/>
+        </w:rPr>
+      </w:pPr>
+      <w:r>
+        <w:rPr>
+          <w:b/>
+          <w:bCs/>
+        </w:rPr>
+        <w:t>p = 3000000000001727</w:t>
       </w:r>
     </w:p>
     <w:sectPr>
@@ -474,7 +501,7 @@
     </w:pPr>
     <w:rPr>
       <w:rFonts w:ascii="Times New Roman" w:hAnsi="Times New Roman" w:eastAsia="Times New Roman" w:cs="Times New Roman"/>
-      <w:color w:val="auto"/>
+      <w:color w:val="00000A"/>
       <w:sz w:val="20"/>
       <w:szCs w:val="20"/>
       <w:lang w:val="en-US" w:eastAsia="en-US" w:bidi="ar-SA"/>

</xml_diff>